<commit_message>
updating the sample template file
</commit_message>
<xml_diff>
--- a/WriteUps/Samples/ElectronicSignatures/AgreementsTemplate_NEW.docx
+++ b/WriteUps/Samples/ElectronicSignatures/AgreementsTemplate_NEW.docx
@@ -69,9 +69,6 @@
       </w:pPr>
       <w:sdt>
         <w:sdtPr>
-          <w:rPr>
-            <w:rStyle w:val="Strong"/>
-          </w:rPr>
           <w:alias w:val="Name"/>
           <w:tag w:val="Name"/>
           <w:id w:val="482821023"/>
@@ -82,18 +79,9 @@
           <w:showingPlcHdr/>
           <w:text/>
         </w:sdtPr>
-        <w:sdtEndPr>
-          <w:rPr>
-            <w:rStyle w:val="DefaultParagraphFont"/>
-            <w:b w:val="0"/>
-            <w:bCs w:val="0"/>
-          </w:rPr>
-        </w:sdtEndPr>
+        <w:sdtEndPr/>
         <w:sdtContent>
           <w:r>
-            <w:rPr>
-              <w:rStyle w:val="PlaceholderText"/>
-            </w:rPr>
             <w:t>Click or tap here to enter text.</w:t>
           </w:r>
         </w:sdtContent>
@@ -103,9 +91,6 @@
       </w:r>
       <w:sdt>
         <w:sdtPr>
-          <w:rPr>
-            <w:rStyle w:val="Strong"/>
-          </w:rPr>
           <w:alias w:val="Date1"/>
           <w:tag w:val="Date1"/>
           <w:id w:val="1479493694"/>
@@ -116,18 +101,9 @@
           <w:showingPlcHdr/>
           <w:text/>
         </w:sdtPr>
-        <w:sdtEndPr>
-          <w:rPr>
-            <w:rStyle w:val="DefaultParagraphFont"/>
-            <w:b w:val="0"/>
-            <w:bCs w:val="0"/>
-          </w:rPr>
-        </w:sdtEndPr>
+        <w:sdtEndPr/>
         <w:sdtContent>
           <w:r>
-            <w:rPr>
-              <w:rStyle w:val="PlaceholderText"/>
-            </w:rPr>
             <w:t>Click or tap here to enter text.</w:t>
           </w:r>
         </w:sdtContent>
@@ -230,9 +206,6 @@
       </w:r>
       <w:sdt>
         <w:sdtPr>
-          <w:rPr>
-            <w:rStyle w:val="Strong"/>
-          </w:rPr>
           <w:alias w:val="Date2"/>
           <w:tag w:val="Date2"/>
           <w:id w:val="894549179"/>
@@ -243,18 +216,9 @@
           <w:showingPlcHdr/>
           <w:text/>
         </w:sdtPr>
-        <w:sdtEndPr>
-          <w:rPr>
-            <w:rStyle w:val="DefaultParagraphFont"/>
-            <w:b w:val="0"/>
-            <w:bCs w:val="0"/>
-          </w:rPr>
-        </w:sdtEndPr>
+        <w:sdtEndPr/>
         <w:sdtContent>
           <w:r>
-            <w:rPr>
-              <w:rStyle w:val="PlaceholderText"/>
-            </w:rPr>
             <w:t>Click or tap here to enter text.</w:t>
           </w:r>
         </w:sdtContent>
@@ -757,7 +721,6 @@
   <w:style w:type="character" w:default="1" w:styleId="DefaultParagraphFont">
     <w:name w:val="Default Paragraph Font"/>
     <w:uiPriority w:val="1"/>
-    <w:semiHidden/>
     <w:unhideWhenUsed/>
   </w:style>
   <w:style w:type="table" w:default="1" w:styleId="TableNormal">
@@ -934,6 +897,7 @@
     <w:rsid w:val="007B0066"/>
     <w:rsid w:val="00AA2CB8"/>
     <w:rsid w:val="00B038DE"/>
+    <w:rsid w:val="00D027F3"/>
     <w:rsid w:val="00D1399C"/>
     <w:rsid w:val="00FC2A7B"/>
   </w:rsids>

</xml_diff>